<commit_message>
Modifiche generali per il routing
</commit_message>
<xml_diff>
--- a/documentation/Todo surf social Front.docx
+++ b/documentation/Todo surf social Front.docx
@@ -9,12 +9,7 @@
       </w:r>
       <w:proofErr w:type="spellEnd"/>
       <w:r>
-        <w:t xml:space="preserve"> surf s</w:t>
-      </w:r>
-      <w:bookmarkStart w:id="0" w:name="_GoBack"/>
-      <w:bookmarkEnd w:id="0"/>
-      <w:r>
-        <w:t>ocial Front-end</w:t>
+        <w:t xml:space="preserve"> surf social Front-end</w:t>
       </w:r>
     </w:p>
     <w:p/>
@@ -99,11 +94,19 @@
           <w:ilvl w:val="1"/>
           <w:numId w:val="1"/>
         </w:numPr>
-      </w:pPr>
-      <w:r>
+        <w:rPr>
+          <w:b/>
+        </w:rPr>
+      </w:pPr>
+      <w:bookmarkStart w:id="0" w:name="_GoBack"/>
+      <w:r>
+        <w:rPr>
+          <w:b/>
+        </w:rPr>
         <w:t>Post</w:t>
       </w:r>
     </w:p>
+    <w:bookmarkEnd w:id="0"/>
     <w:p>
       <w:pPr>
         <w:pStyle w:val="ListParagraph"/>

</xml_diff>

<commit_message>
Post pronto per essere incominciato
</commit_message>
<xml_diff>
--- a/documentation/Todo surf social Front.docx
+++ b/documentation/Todo surf social Front.docx
@@ -3,13 +3,8 @@
 <w:document xmlns:wpc="http://schemas.microsoft.com/office/word/2010/wordprocessingCanvas" xmlns:mo="http://schemas.microsoft.com/office/mac/office/2008/main" xmlns:mc="http://schemas.openxmlformats.org/markup-compatibility/2006" xmlns:mv="urn:schemas-microsoft-com:mac:vml" xmlns:o="urn:schemas-microsoft-com:office:office" xmlns:r="http://schemas.openxmlformats.org/officeDocument/2006/relationships" xmlns:m="http://schemas.openxmlformats.org/officeDocument/2006/math" xmlns:v="urn:schemas-microsoft-com:vml" xmlns:wp14="http://schemas.microsoft.com/office/word/2010/wordprocessingDrawing" xmlns:wp="http://schemas.openxmlformats.org/drawingml/2006/wordprocessingDrawing" xmlns:w10="urn:schemas-microsoft-com:office:word" xmlns:w="http://schemas.openxmlformats.org/wordprocessingml/2006/main" xmlns:w14="http://schemas.microsoft.com/office/word/2010/wordml" xmlns:wpg="http://schemas.microsoft.com/office/word/2010/wordprocessingGroup" xmlns:wpi="http://schemas.microsoft.com/office/word/2010/wordprocessingInk" xmlns:wne="http://schemas.microsoft.com/office/word/2006/wordml" xmlns:wps="http://schemas.microsoft.com/office/word/2010/wordprocessingShape" mc:Ignorable="w14 wp14">
   <w:body>
     <w:p>
-      <w:proofErr w:type="spellStart"/>
-      <w:r>
-        <w:t>Todo</w:t>
-      </w:r>
-      <w:proofErr w:type="spellEnd"/>
-      <w:r>
-        <w:t xml:space="preserve"> surf social Front-end</w:t>
+      <w:r>
+        <w:t>Todo surf social Front-end</w:t>
       </w:r>
     </w:p>
     <w:p/>
@@ -30,7 +25,6 @@
         </w:rPr>
         <w:t xml:space="preserve">Creare un progetto con </w:t>
       </w:r>
-      <w:proofErr w:type="spellStart"/>
       <w:r>
         <w:rPr>
           <w:b/>
@@ -38,23 +32,12 @@
         </w:rPr>
         <w:t>vuecli</w:t>
       </w:r>
-      <w:proofErr w:type="spellEnd"/>
       <w:r>
         <w:rPr>
           <w:strike/>
         </w:rPr>
-        <w:t xml:space="preserve"> non è importante come tanto sarà solo </w:t>
-      </w:r>
-      <w:proofErr w:type="spellStart"/>
-      <w:proofErr w:type="gramStart"/>
-      <w:r>
-        <w:rPr>
-          <w:strike/>
-        </w:rPr>
-        <w:t>frontend</w:t>
-      </w:r>
-      <w:proofErr w:type="spellEnd"/>
-      <w:proofErr w:type="gramEnd"/>
+        <w:t xml:space="preserve"> non è importante come tanto sarà solo frontend</w:t>
+      </w:r>
     </w:p>
     <w:p>
       <w:pPr>
@@ -68,23 +51,7 @@
         <w:t>Per ogn</w:t>
       </w:r>
       <w:r>
-        <w:t xml:space="preserve">una di queste </w:t>
-      </w:r>
-      <w:proofErr w:type="gramStart"/>
-      <w:r>
-        <w:t>componenti</w:t>
-      </w:r>
-      <w:proofErr w:type="gramEnd"/>
-      <w:r>
-        <w:t xml:space="preserve"> un </w:t>
-      </w:r>
-      <w:proofErr w:type="spellStart"/>
-      <w:r>
-        <w:t>branch</w:t>
-      </w:r>
-      <w:proofErr w:type="spellEnd"/>
-      <w:r>
-        <w:t>:</w:t>
+        <w:t>una di queste componenti un branch:</w:t>
       </w:r>
     </w:p>
     <w:p>
@@ -98,7 +65,6 @@
           <w:b/>
         </w:rPr>
       </w:pPr>
-      <w:bookmarkStart w:id="0" w:name="_GoBack"/>
       <w:r>
         <w:rPr>
           <w:b/>
@@ -106,58 +72,28 @@
         <w:t>Post</w:t>
       </w:r>
     </w:p>
-    <w:bookmarkEnd w:id="0"/>
-    <w:p>
-      <w:pPr>
-        <w:pStyle w:val="ListParagraph"/>
-        <w:numPr>
-          <w:ilvl w:val="2"/>
-          <w:numId w:val="1"/>
-        </w:numPr>
-      </w:pPr>
-      <w:r>
-        <w:t>Livello onda (</w:t>
-      </w:r>
-      <w:proofErr w:type="spellStart"/>
-      <w:r>
-        <w:t>tooltip</w:t>
-      </w:r>
-      <w:proofErr w:type="spellEnd"/>
-      <w:r>
-        <w:t xml:space="preserve"> segnalare il </w:t>
-      </w:r>
-      <w:proofErr w:type="spellStart"/>
-      <w:r>
-        <w:t>range</w:t>
-      </w:r>
-      <w:proofErr w:type="spellEnd"/>
-      <w:r>
-        <w:t xml:space="preserve"> di dimensione dell’onda</w:t>
-      </w:r>
-      <w:proofErr w:type="gramStart"/>
-      <w:r>
-        <w:t>)</w:t>
-      </w:r>
-      <w:proofErr w:type="gramEnd"/>
-    </w:p>
-    <w:p>
-      <w:pPr>
-        <w:pStyle w:val="ListParagraph"/>
-        <w:numPr>
-          <w:ilvl w:val="2"/>
-          <w:numId w:val="1"/>
-        </w:numPr>
-      </w:pPr>
-      <w:r>
-        <w:t xml:space="preserve">Foto utente </w:t>
-      </w:r>
-      <w:proofErr w:type="gramStart"/>
-      <w:r>
-        <w:t>link</w:t>
-      </w:r>
-      <w:proofErr w:type="gramEnd"/>
-      <w:r>
-        <w:t xml:space="preserve"> con nome sotto (link a cosa non si sa ancora)</w:t>
+    <w:p>
+      <w:pPr>
+        <w:pStyle w:val="ListParagraph"/>
+        <w:numPr>
+          <w:ilvl w:val="2"/>
+          <w:numId w:val="1"/>
+        </w:numPr>
+      </w:pPr>
+      <w:r>
+        <w:t>Livello onda (tooltip segnalare il range di dimensione dell’onda)</w:t>
+      </w:r>
+    </w:p>
+    <w:p>
+      <w:pPr>
+        <w:pStyle w:val="ListParagraph"/>
+        <w:numPr>
+          <w:ilvl w:val="2"/>
+          <w:numId w:val="1"/>
+        </w:numPr>
+      </w:pPr>
+      <w:r>
+        <w:t>Foto utente link con nome sotto (link a cosa non si sa ancora)</w:t>
       </w:r>
     </w:p>
     <w:p>
@@ -188,18 +124,27 @@
       <w:pPr>
         <w:pStyle w:val="ListParagraph"/>
         <w:numPr>
+          <w:ilvl w:val="2"/>
+          <w:numId w:val="1"/>
+        </w:numPr>
+      </w:pPr>
+      <w:r>
+        <w:t>Data e ora del post</w:t>
+      </w:r>
+      <w:bookmarkStart w:id="0" w:name="_GoBack"/>
+      <w:bookmarkEnd w:id="0"/>
+    </w:p>
+    <w:p>
+      <w:pPr>
+        <w:pStyle w:val="ListParagraph"/>
+        <w:numPr>
           <w:ilvl w:val="1"/>
           <w:numId w:val="1"/>
         </w:numPr>
       </w:pPr>
       <w:r>
-        <w:t xml:space="preserve">Creare streaming di </w:t>
-      </w:r>
-      <w:proofErr w:type="spellStart"/>
-      <w:r>
-        <w:t>posts</w:t>
-      </w:r>
-      <w:proofErr w:type="spellEnd"/>
+        <w:t>Creare streaming di posts</w:t>
+      </w:r>
     </w:p>
     <w:p>
       <w:pPr>
@@ -234,21 +179,8 @@
         </w:numPr>
       </w:pPr>
       <w:r>
-        <w:t xml:space="preserve">Indirizzo </w:t>
-      </w:r>
-      <w:proofErr w:type="gramStart"/>
-      <w:r>
-        <w:t>link</w:t>
-      </w:r>
-      <w:proofErr w:type="gramEnd"/>
-      <w:r>
-        <w:t xml:space="preserve"> a cartina su </w:t>
-      </w:r>
-      <w:proofErr w:type="spellStart"/>
-      <w:r>
-        <w:t>gmaps</w:t>
-      </w:r>
-      <w:proofErr w:type="spellEnd"/>
+        <w:t>Indirizzo link a cartina su gmaps</w:t>
+      </w:r>
     </w:p>
     <w:p>
       <w:pPr>
@@ -271,30 +203,20 @@
         </w:numPr>
       </w:pPr>
       <w:r>
-        <w:t xml:space="preserve">Foto + galleria a destra con </w:t>
-      </w:r>
-      <w:proofErr w:type="spellStart"/>
-      <w:r>
-        <w:t>carousel</w:t>
-      </w:r>
-      <w:proofErr w:type="spellEnd"/>
-    </w:p>
-    <w:p>
-      <w:pPr>
-        <w:pStyle w:val="ListParagraph"/>
-        <w:numPr>
-          <w:ilvl w:val="2"/>
-          <w:numId w:val="1"/>
-        </w:numPr>
-      </w:pPr>
-      <w:r>
-        <w:t xml:space="preserve">Aggiungere lo streaming dei post ordinati per data </w:t>
-      </w:r>
-      <w:proofErr w:type="gramStart"/>
-      <w:r>
-        <w:t>decrescente</w:t>
-      </w:r>
-      <w:proofErr w:type="gramEnd"/>
+        <w:t>Foto + galleria a destra con carousel</w:t>
+      </w:r>
+    </w:p>
+    <w:p>
+      <w:pPr>
+        <w:pStyle w:val="ListParagraph"/>
+        <w:numPr>
+          <w:ilvl w:val="2"/>
+          <w:numId w:val="1"/>
+        </w:numPr>
+      </w:pPr>
+      <w:r>
+        <w:t>Aggiungere lo streaming dei post ordinati per data decrescente</w:t>
+      </w:r>
     </w:p>
     <w:p>
       <w:pPr>
@@ -329,13 +251,8 @@
         </w:numPr>
       </w:pPr>
       <w:r>
-        <w:t>Ogni luogo ha un padre, padre = 0 significa che hanno come padre il mondo (nodo fittizio</w:t>
-      </w:r>
-      <w:proofErr w:type="gramStart"/>
-      <w:r>
-        <w:t>)</w:t>
-      </w:r>
-      <w:proofErr w:type="gramEnd"/>
+        <w:t>Ogni luogo ha un padre, padre = 0 significa che hanno come padre il mondo (nodo fittizio)</w:t>
+      </w:r>
     </w:p>
     <w:p>
       <w:pPr>
@@ -346,15 +263,7 @@
         </w:numPr>
       </w:pPr>
       <w:r>
-        <w:t xml:space="preserve">Ogni luogo ha una foto con i punti </w:t>
-      </w:r>
-      <w:proofErr w:type="gramStart"/>
-      <w:r>
-        <w:t xml:space="preserve">di </w:t>
-      </w:r>
-      <w:proofErr w:type="gramEnd"/>
-      <w:r>
-        <w:t>interesse, che possono essere regioni o spot</w:t>
+        <w:t>Ogni luogo ha una foto con i punti di interesse, che possono essere regioni o spot</w:t>
       </w:r>
     </w:p>
     <w:p>
@@ -366,43 +275,20 @@
         </w:numPr>
       </w:pPr>
       <w:r>
-        <w:t xml:space="preserve">Gli spot sono le foglie (iniziare con Italia -&gt; Lazio -&gt; </w:t>
-      </w:r>
-      <w:proofErr w:type="spellStart"/>
-      <w:r>
-        <w:t>spots</w:t>
-      </w:r>
-      <w:proofErr w:type="spellEnd"/>
-      <w:r>
-        <w:t xml:space="preserve"> del </w:t>
-      </w:r>
-      <w:proofErr w:type="spellStart"/>
-      <w:r>
-        <w:t>lazio</w:t>
-      </w:r>
-      <w:proofErr w:type="spellEnd"/>
-      <w:proofErr w:type="gramStart"/>
-      <w:r>
-        <w:t>)</w:t>
-      </w:r>
-      <w:proofErr w:type="gramEnd"/>
-    </w:p>
-    <w:p>
-      <w:pPr>
-        <w:pStyle w:val="ListParagraph"/>
-        <w:numPr>
-          <w:ilvl w:val="2"/>
-          <w:numId w:val="1"/>
-        </w:numPr>
-      </w:pPr>
-      <w:r>
-        <w:t xml:space="preserve">A sinistra vanno i figli del nodo </w:t>
-      </w:r>
-      <w:proofErr w:type="gramStart"/>
-      <w:r>
-        <w:t>selezionato</w:t>
-      </w:r>
-      <w:proofErr w:type="gramEnd"/>
+        <w:t>Gli spot sono le foglie (iniziare con Italia -&gt; Lazio -&gt; spots del lazio)</w:t>
+      </w:r>
+    </w:p>
+    <w:p>
+      <w:pPr>
+        <w:pStyle w:val="ListParagraph"/>
+        <w:numPr>
+          <w:ilvl w:val="2"/>
+          <w:numId w:val="1"/>
+        </w:numPr>
+      </w:pPr>
+      <w:r>
+        <w:t>A sinistra vanno i figli del nodo selezionato</w:t>
+      </w:r>
     </w:p>
     <w:p>
       <w:pPr>
@@ -424,56 +310,33 @@
           <w:numId w:val="1"/>
         </w:numPr>
       </w:pPr>
-      <w:proofErr w:type="spellStart"/>
-      <w:r>
-        <w:t>Template</w:t>
-      </w:r>
-      <w:proofErr w:type="spellEnd"/>
-      <w:r>
-        <w:t>:</w:t>
-      </w:r>
-    </w:p>
-    <w:p>
-      <w:pPr>
-        <w:pStyle w:val="ListParagraph"/>
-        <w:numPr>
-          <w:ilvl w:val="2"/>
-          <w:numId w:val="1"/>
-        </w:numPr>
-      </w:pPr>
-      <w:r>
-        <w:t xml:space="preserve">Il </w:t>
-      </w:r>
-      <w:proofErr w:type="spellStart"/>
-      <w:r>
-        <w:t>template</w:t>
-      </w:r>
-      <w:proofErr w:type="spellEnd"/>
-      <w:r>
-        <w:t xml:space="preserve"> è fatto da una banda che ha il logo del </w:t>
-      </w:r>
-      <w:proofErr w:type="gramStart"/>
-      <w:r>
-        <w:t>sito</w:t>
-      </w:r>
-      <w:proofErr w:type="gramEnd"/>
-    </w:p>
-    <w:p>
-      <w:pPr>
-        <w:pStyle w:val="ListParagraph"/>
-        <w:numPr>
-          <w:ilvl w:val="2"/>
-          <w:numId w:val="1"/>
-        </w:numPr>
-      </w:pPr>
-      <w:r>
-        <w:t xml:space="preserve">Una barra di ricerca </w:t>
-      </w:r>
-      <w:proofErr w:type="spellStart"/>
-      <w:r>
-        <w:t>autocomplete</w:t>
-      </w:r>
-      <w:proofErr w:type="spellEnd"/>
+      <w:r>
+        <w:t>Template:</w:t>
+      </w:r>
+    </w:p>
+    <w:p>
+      <w:pPr>
+        <w:pStyle w:val="ListParagraph"/>
+        <w:numPr>
+          <w:ilvl w:val="2"/>
+          <w:numId w:val="1"/>
+        </w:numPr>
+      </w:pPr>
+      <w:r>
+        <w:t>Il template è fatto da una banda che ha il logo del sito</w:t>
+      </w:r>
+    </w:p>
+    <w:p>
+      <w:pPr>
+        <w:pStyle w:val="ListParagraph"/>
+        <w:numPr>
+          <w:ilvl w:val="2"/>
+          <w:numId w:val="1"/>
+        </w:numPr>
+      </w:pPr>
+      <w:r>
+        <w:t>Una barra di ricerca autocomplete</w:t>
+      </w:r>
     </w:p>
     <w:p>
       <w:pPr>
@@ -484,13 +347,8 @@
         </w:numPr>
       </w:pPr>
       <w:r>
-        <w:t xml:space="preserve">È possibile fare una ricerca per luogo o per spot, da pensare </w:t>
-      </w:r>
-      <w:proofErr w:type="gramStart"/>
-      <w:r>
-        <w:t>bene</w:t>
-      </w:r>
-      <w:proofErr w:type="gramEnd"/>
+        <w:t>È possibile fare una ricerca per luogo o per spot, da pensare bene</w:t>
+      </w:r>
     </w:p>
     <w:p>
       <w:pPr>
@@ -501,15 +359,7 @@
         </w:numPr>
       </w:pPr>
       <w:r>
-        <w:t>Pannello utente (</w:t>
-      </w:r>
-      <w:proofErr w:type="spellStart"/>
-      <w:r>
-        <w:t>rigiocabile</w:t>
-      </w:r>
-      <w:proofErr w:type="spellEnd"/>
-      <w:r>
-        <w:t xml:space="preserve"> ovunque)</w:t>
+        <w:t>Pannello utente (rigiocabile ovunque)</w:t>
       </w:r>
     </w:p>
     <w:p>
@@ -532,13 +382,8 @@
           <w:numId w:val="1"/>
         </w:numPr>
       </w:pPr>
-      <w:proofErr w:type="spellStart"/>
-      <w:r>
-        <w:t>Logout</w:t>
-      </w:r>
-      <w:proofErr w:type="spellEnd"/>
-      <w:r>
-        <w:t>/login</w:t>
+      <w:r>
+        <w:t>Logout/login</w:t>
       </w:r>
     </w:p>
     <w:p>
@@ -561,11 +406,9 @@
           <w:numId w:val="1"/>
         </w:numPr>
       </w:pPr>
-      <w:proofErr w:type="gramStart"/>
       <w:r>
         <w:t>Opzioni</w:t>
       </w:r>
-      <w:proofErr w:type="gramEnd"/>
     </w:p>
     <w:p>
       <w:pPr>

</xml_diff>